<commit_message>
整个yuemei文件夹是各项目，主要是advert文件夹 控制器advert/protected/modules/background/controller/goodscontroller 添加页面advert/protected/modules/background/view/goods/add 更新页面advert/protected/modules/background/view/goods/update
Signed-off-by: biaoyinliao <biaoyinliao@163.cm>
</commit_message>
<xml_diff>
--- a/db数据库.docx
+++ b/db数据库.docx
@@ -70,7 +70,7 @@
         <w:tblLook w:val="0000"/>
       </w:tblPr>
       <w:tblGrid>
-        <w:gridCol w:w="1669"/>
+        <w:gridCol w:w="1838"/>
         <w:gridCol w:w="1591"/>
         <w:gridCol w:w="1429"/>
         <w:gridCol w:w="1260"/>
@@ -357,7 +357,14 @@
                 <w:rFonts w:hint="eastAsia"/>
                 <w:szCs w:val="21"/>
               </w:rPr>
-              <w:t>goods_</w:t>
+              <w:t>manager</w:t>
+            </w:r>
+            <w:r>
+              <w:rPr>
+                <w:rFonts w:hint="eastAsia"/>
+                <w:szCs w:val="21"/>
+              </w:rPr>
+              <w:t>_</w:t>
             </w:r>
             <w:r>
               <w:rPr>
@@ -488,12 +495,16 @@
             </w:pPr>
             <w:r>
               <w:rPr>
-                <w:szCs w:val="21"/>
-              </w:rPr>
-              <w:t>goods_</w:t>
-            </w:r>
-            <w:r>
-              <w:t xml:space="preserve"> </w:t>
+                <w:rFonts w:hint="eastAsia"/>
+                <w:szCs w:val="21"/>
+              </w:rPr>
+              <w:t>manager</w:t>
+            </w:r>
+            <w:r>
+              <w:rPr>
+                <w:szCs w:val="21"/>
+              </w:rPr>
+              <w:t>_</w:t>
             </w:r>
             <w:r>
               <w:rPr>
@@ -620,7 +631,21 @@
                 <w:rFonts w:hint="eastAsia"/>
                 <w:szCs w:val="21"/>
               </w:rPr>
-              <w:t>goods_gender</w:t>
+              <w:t>mana</w:t>
+            </w:r>
+            <w:r>
+              <w:rPr>
+                <w:rFonts w:hint="eastAsia"/>
+                <w:szCs w:val="21"/>
+              </w:rPr>
+              <w:t>ger</w:t>
+            </w:r>
+            <w:r>
+              <w:rPr>
+                <w:rFonts w:hint="eastAsia"/>
+                <w:szCs w:val="21"/>
+              </w:rPr>
+              <w:t>_gender</w:t>
             </w:r>
           </w:p>
         </w:tc>
@@ -661,7 +686,14 @@
                 <w:rFonts w:hint="eastAsia"/>
                 <w:szCs w:val="21"/>
               </w:rPr>
-              <w:t>verchar(4)</w:t>
+              <w:t>va</w:t>
+            </w:r>
+            <w:r>
+              <w:rPr>
+                <w:rFonts w:hint="eastAsia"/>
+                <w:szCs w:val="21"/>
+              </w:rPr>
+              <w:t>rchar(4)</w:t>
             </w:r>
           </w:p>
         </w:tc>
@@ -722,7 +754,21 @@
                 <w:rFonts w:hint="eastAsia"/>
                 <w:szCs w:val="21"/>
               </w:rPr>
-              <w:t>goods_</w:t>
+              <w:t>mana</w:t>
+            </w:r>
+            <w:r>
+              <w:rPr>
+                <w:rFonts w:hint="eastAsia"/>
+                <w:szCs w:val="21"/>
+              </w:rPr>
+              <w:t>ger</w:t>
+            </w:r>
+            <w:r>
+              <w:rPr>
+                <w:rFonts w:hint="eastAsia"/>
+                <w:szCs w:val="21"/>
+              </w:rPr>
+              <w:t>_</w:t>
             </w:r>
             <w:r>
               <w:t xml:space="preserve"> </w:t>
@@ -845,7 +891,21 @@
                 <w:rFonts w:hint="eastAsia"/>
                 <w:szCs w:val="21"/>
               </w:rPr>
-              <w:t>goods_</w:t>
+              <w:t>mana</w:t>
+            </w:r>
+            <w:r>
+              <w:rPr>
+                <w:rFonts w:hint="eastAsia"/>
+                <w:szCs w:val="21"/>
+              </w:rPr>
+              <w:t>ger</w:t>
+            </w:r>
+            <w:r>
+              <w:rPr>
+                <w:rFonts w:hint="eastAsia"/>
+                <w:szCs w:val="21"/>
+              </w:rPr>
+              <w:t>_</w:t>
             </w:r>
             <w:r>
               <w:rPr>
@@ -1459,27 +1519,7 @@
                 <w:rFonts w:hint="eastAsia"/>
                 <w:szCs w:val="21"/>
               </w:rPr>
-              <w:t>g</w:t>
-            </w:r>
-            <w:r>
-              <w:rPr>
-                <w:rFonts w:hint="eastAsia"/>
-                <w:szCs w:val="21"/>
-              </w:rPr>
-              <w:t>oods_</w:t>
-            </w:r>
-            <w:r>
-              <w:rPr>
-                <w:rFonts w:hint="eastAsia"/>
-                <w:szCs w:val="21"/>
-              </w:rPr>
-              <w:t>n</w:t>
-            </w:r>
-            <w:r>
-              <w:rPr>
-                <w:szCs w:val="21"/>
-              </w:rPr>
-              <w:t>ame</w:t>
+              <w:t>goods_classic</w:t>
             </w:r>
           </w:p>
         </w:tc>
@@ -1500,7 +1540,7 @@
                 <w:rFonts w:ascii="宋体" w:hAnsi="宋体" w:hint="eastAsia"/>
                 <w:szCs w:val="21"/>
               </w:rPr>
-              <w:t>商品名</w:t>
+              <w:t>是否为经典案例</w:t>
             </w:r>
           </w:p>
         </w:tc>
@@ -1517,22 +1557,10 @@
             </w:pPr>
             <w:r>
               <w:rPr>
-                <w:szCs w:val="21"/>
-              </w:rPr>
-              <w:t>varchar(</w:t>
-            </w:r>
-            <w:r>
-              <w:rPr>
-                <w:rFonts w:hint="eastAsia"/>
-                <w:szCs w:val="21"/>
-              </w:rPr>
-              <w:t>128</w:t>
-            </w:r>
-            <w:r>
-              <w:rPr>
-                <w:szCs w:val="21"/>
-              </w:rPr>
-              <w:t>)</w:t>
+                <w:rFonts w:hint="eastAsia"/>
+                <w:szCs w:val="21"/>
+              </w:rPr>
+              <w:t>varchar(4)</w:t>
             </w:r>
           </w:p>
         </w:tc>
@@ -1549,10 +1577,16 @@
             </w:pPr>
             <w:r>
               <w:rPr>
-                <w:rFonts w:hint="eastAsia"/>
-                <w:szCs w:val="21"/>
-              </w:rPr>
-              <w:t>No</w:t>
+                <w:szCs w:val="21"/>
+              </w:rPr>
+              <w:t>N</w:t>
+            </w:r>
+            <w:r>
+              <w:rPr>
+                <w:rFonts w:hint="eastAsia"/>
+                <w:szCs w:val="21"/>
+              </w:rPr>
+              <w:t>o</w:t>
             </w:r>
           </w:p>
         </w:tc>
@@ -1590,9 +1624,30 @@
             </w:pPr>
             <w:r>
               <w:rPr>
-                <w:szCs w:val="21"/>
-              </w:rPr>
-              <w:t>goods_category</w:t>
+                <w:rFonts w:hint="eastAsia"/>
+                <w:szCs w:val="21"/>
+              </w:rPr>
+              <w:t>g</w:t>
+            </w:r>
+            <w:r>
+              <w:rPr>
+                <w:rFonts w:hint="eastAsia"/>
+                <w:szCs w:val="21"/>
+              </w:rPr>
+              <w:t>oods_</w:t>
+            </w:r>
+            <w:r>
+              <w:rPr>
+                <w:rFonts w:hint="eastAsia"/>
+                <w:szCs w:val="21"/>
+              </w:rPr>
+              <w:t>n</w:t>
+            </w:r>
+            <w:r>
+              <w:rPr>
+                <w:szCs w:val="21"/>
+              </w:rPr>
+              <w:t>ame</w:t>
             </w:r>
           </w:p>
         </w:tc>
@@ -1613,7 +1668,7 @@
                 <w:rFonts w:ascii="宋体" w:hAnsi="宋体" w:hint="eastAsia"/>
                 <w:szCs w:val="21"/>
               </w:rPr>
-              <w:t>商品类别</w:t>
+              <w:t>商品名</w:t>
             </w:r>
           </w:p>
         </w:tc>
@@ -1632,7 +1687,20 @@
               <w:rPr>
                 <w:szCs w:val="21"/>
               </w:rPr>
-              <w:t>varchar(128)</w:t>
+              <w:t>varchar(</w:t>
+            </w:r>
+            <w:r>
+              <w:rPr>
+                <w:rFonts w:hint="eastAsia"/>
+                <w:szCs w:val="21"/>
+              </w:rPr>
+              <w:t>128</w:t>
+            </w:r>
+            <w:r>
+              <w:rPr>
+                <w:szCs w:val="21"/>
+              </w:rPr>
+              <w:t>)</w:t>
             </w:r>
           </w:p>
         </w:tc>
@@ -1690,10 +1758,9 @@
             </w:pPr>
             <w:r>
               <w:rPr>
-                <w:rFonts w:hint="eastAsia"/>
-                <w:szCs w:val="21"/>
-              </w:rPr>
-              <w:t>goods_norms</w:t>
+                <w:szCs w:val="21"/>
+              </w:rPr>
+              <w:t>goods_category</w:t>
             </w:r>
           </w:p>
         </w:tc>
@@ -1705,16 +1772,16 @@
           <w:p>
             <w:pPr>
               <w:rPr>
-                <w:rFonts w:ascii="宋体" w:hAnsi="宋体" w:hint="eastAsia"/>
-                <w:szCs w:val="21"/>
-              </w:rPr>
-            </w:pPr>
-            <w:r>
-              <w:rPr>
-                <w:rFonts w:ascii="宋体" w:hAnsi="宋体" w:hint="eastAsia"/>
-                <w:szCs w:val="21"/>
-              </w:rPr>
-              <w:t>商品规格（长宽高）</w:t>
+                <w:rFonts w:ascii="宋体" w:hAnsi="宋体"/>
+                <w:szCs w:val="21"/>
+              </w:rPr>
+            </w:pPr>
+            <w:r>
+              <w:rPr>
+                <w:rFonts w:ascii="宋体" w:hAnsi="宋体" w:hint="eastAsia"/>
+                <w:szCs w:val="21"/>
+              </w:rPr>
+              <w:t>商品类别</w:t>
             </w:r>
           </w:p>
         </w:tc>
@@ -1740,7 +1807,7 @@
                 <w:rFonts w:hint="eastAsia"/>
                 <w:szCs w:val="21"/>
               </w:rPr>
-              <w:t>60</w:t>
+              <w:t>40</w:t>
             </w:r>
             <w:r>
               <w:rPr>
@@ -1758,7 +1825,6 @@
           <w:p>
             <w:pPr>
               <w:rPr>
-                <w:rFonts w:hint="eastAsia"/>
                 <w:szCs w:val="21"/>
               </w:rPr>
             </w:pPr>
@@ -1808,6 +1874,120 @@
                 <w:rFonts w:hint="eastAsia"/>
                 <w:szCs w:val="21"/>
               </w:rPr>
+              <w:t>goods_norms</w:t>
+            </w:r>
+          </w:p>
+        </w:tc>
+        <w:tc>
+          <w:tcPr>
+            <w:tcW w:w="1644" w:type="dxa"/>
+            <w:shd w:val="clear" w:color="auto" w:fill="auto"/>
+          </w:tcPr>
+          <w:p>
+            <w:pPr>
+              <w:rPr>
+                <w:rFonts w:ascii="宋体" w:hAnsi="宋体"/>
+                <w:szCs w:val="21"/>
+              </w:rPr>
+            </w:pPr>
+            <w:r>
+              <w:rPr>
+                <w:rFonts w:ascii="宋体" w:hAnsi="宋体" w:hint="eastAsia"/>
+                <w:szCs w:val="21"/>
+              </w:rPr>
+              <w:t>商品规格（长宽高）</w:t>
+            </w:r>
+          </w:p>
+        </w:tc>
+        <w:tc>
+          <w:tcPr>
+            <w:tcW w:w="1429" w:type="dxa"/>
+            <w:shd w:val="clear" w:color="auto" w:fill="auto"/>
+          </w:tcPr>
+          <w:p>
+            <w:pPr>
+              <w:rPr>
+                <w:szCs w:val="21"/>
+              </w:rPr>
+            </w:pPr>
+            <w:r>
+              <w:rPr>
+                <w:szCs w:val="21"/>
+              </w:rPr>
+              <w:t>varchar(</w:t>
+            </w:r>
+            <w:r>
+              <w:rPr>
+                <w:rFonts w:hint="eastAsia"/>
+                <w:szCs w:val="21"/>
+              </w:rPr>
+              <w:t>60</w:t>
+            </w:r>
+            <w:r>
+              <w:rPr>
+                <w:szCs w:val="21"/>
+              </w:rPr>
+              <w:t>)</w:t>
+            </w:r>
+          </w:p>
+        </w:tc>
+        <w:tc>
+          <w:tcPr>
+            <w:tcW w:w="1260" w:type="dxa"/>
+            <w:shd w:val="clear" w:color="auto" w:fill="auto"/>
+          </w:tcPr>
+          <w:p>
+            <w:pPr>
+              <w:rPr>
+                <w:szCs w:val="21"/>
+              </w:rPr>
+            </w:pPr>
+            <w:r>
+              <w:rPr>
+                <w:rFonts w:hint="eastAsia"/>
+                <w:szCs w:val="21"/>
+              </w:rPr>
+              <w:t>No</w:t>
+            </w:r>
+          </w:p>
+        </w:tc>
+        <w:tc>
+          <w:tcPr>
+            <w:tcW w:w="1440" w:type="dxa"/>
+            <w:shd w:val="clear" w:color="auto" w:fill="auto"/>
+          </w:tcPr>
+          <w:p>
+            <w:pPr>
+              <w:ind w:firstLineChars="200" w:firstLine="420"/>
+              <w:rPr>
+                <w:rFonts w:ascii="宋体" w:hAnsi="宋体"/>
+                <w:szCs w:val="21"/>
+              </w:rPr>
+            </w:pPr>
+          </w:p>
+        </w:tc>
+      </w:tr>
+      <w:tr>
+        <w:trPr>
+          <w:trHeight w:val="365"/>
+          <w:jc w:val="center"/>
+        </w:trPr>
+        <w:tc>
+          <w:tcPr>
+            <w:tcW w:w="1616" w:type="dxa"/>
+            <w:shd w:val="clear" w:color="auto" w:fill="auto"/>
+          </w:tcPr>
+          <w:p>
+            <w:pPr>
+              <w:rPr>
+                <w:szCs w:val="21"/>
+              </w:rPr>
+            </w:pPr>
+            <w:r>
+              <w:rPr>
+                <w:rFonts w:hint="eastAsia"/>
+                <w:szCs w:val="21"/>
+              </w:rPr>
               <w:t>goods_material</w:t>
             </w:r>
           </w:p>
@@ -1820,7 +2000,7 @@
           <w:p>
             <w:pPr>
               <w:rPr>
-                <w:rFonts w:ascii="宋体" w:hAnsi="宋体" w:hint="eastAsia"/>
+                <w:rFonts w:ascii="宋体" w:hAnsi="宋体"/>
                 <w:szCs w:val="21"/>
               </w:rPr>
             </w:pPr>
@@ -1873,7 +2053,6 @@
           <w:p>
             <w:pPr>
               <w:rPr>
-                <w:rFonts w:hint="eastAsia"/>
                 <w:szCs w:val="21"/>
               </w:rPr>
             </w:pPr>
@@ -2893,6 +3072,7 @@
                 <w:rFonts w:hint="eastAsia"/>
                 <w:szCs w:val="21"/>
               </w:rPr>
+              <w:lastRenderedPageBreak/>
               <w:t>classic</w:t>
             </w:r>
             <w:r>
@@ -3034,7 +3214,6 @@
                 <w:rFonts w:hint="eastAsia"/>
                 <w:szCs w:val="21"/>
               </w:rPr>
-              <w:lastRenderedPageBreak/>
               <w:t>classic</w:t>
             </w:r>
             <w:r>
@@ -3168,7 +3347,7 @@
           <w:p>
             <w:pPr>
               <w:rPr>
-                <w:rFonts w:ascii="宋体" w:hAnsi="宋体" w:hint="eastAsia"/>
+                <w:rFonts w:ascii="宋体" w:hAnsi="宋体"/>
                 <w:szCs w:val="21"/>
               </w:rPr>
             </w:pPr>
@@ -3228,7 +3407,6 @@
           <w:p>
             <w:pPr>
               <w:rPr>
-                <w:rFonts w:hint="eastAsia"/>
                 <w:szCs w:val="21"/>
               </w:rPr>
             </w:pPr>
@@ -3297,7 +3475,7 @@
           <w:p>
             <w:pPr>
               <w:rPr>
-                <w:rFonts w:ascii="宋体" w:hAnsi="宋体" w:hint="eastAsia"/>
+                <w:rFonts w:ascii="宋体" w:hAnsi="宋体"/>
                 <w:szCs w:val="21"/>
               </w:rPr>
             </w:pPr>
@@ -3357,7 +3535,6 @@
           <w:p>
             <w:pPr>
               <w:rPr>
-                <w:rFonts w:hint="eastAsia"/>
                 <w:szCs w:val="21"/>
               </w:rPr>
             </w:pPr>

</xml_diff>